<commit_message>
Pantallazos punto 5 - API animales
</commit_message>
<xml_diff>
--- a/Taller_2 APIs.docx
+++ b/Taller_2 APIs.docx
@@ -162,7 +162,15 @@
     </w:p>
     <w:p>
       <w:r>
-        <w:t>    "message": [</w:t>
+        <w:t>    "</w:t>
+      </w:r>
+      <w:proofErr w:type="spellStart"/>
+      <w:r>
+        <w:t>message</w:t>
+      </w:r>
+      <w:proofErr w:type="spellEnd"/>
+      <w:r>
+        <w:t>": [</w:t>
       </w:r>
     </w:p>
     <w:p>
@@ -188,7 +196,15 @@
     </w:p>
     <w:p>
       <w:r>
-        <w:t>    "status": "success"</w:t>
+        <w:t>    "status": "</w:t>
+      </w:r>
+      <w:proofErr w:type="spellStart"/>
+      <w:r>
+        <w:t>success</w:t>
+      </w:r>
+      <w:proofErr w:type="spellEnd"/>
+      <w:r>
+        <w:t>"</w:t>
       </w:r>
     </w:p>
     <w:p>
@@ -465,8 +481,17 @@
           <w:b/>
           <w:bCs/>
         </w:rPr>
-        <w:t>Punto 3 | Rick and Morty</w:t>
-      </w:r>
+        <w:t xml:space="preserve">Punto 3 | Rick and </w:t>
+      </w:r>
+      <w:proofErr w:type="spellStart"/>
+      <w:r>
+        <w:rPr>
+          <w:b/>
+          <w:bCs/>
+        </w:rPr>
+        <w:t>Morty</w:t>
+      </w:r>
+      <w:proofErr w:type="spellEnd"/>
     </w:p>
     <w:p>
       <w:r>
@@ -522,6 +547,608 @@
     </w:p>
     <w:p/>
     <w:p/>
+    <w:p/>
+    <w:p/>
+    <w:p/>
+    <w:p/>
+    <w:p/>
+    <w:p/>
+    <w:p/>
+    <w:p/>
+    <w:p/>
+    <w:p/>
+    <w:p/>
+    <w:p/>
+    <w:p/>
+    <w:p>
+      <w:pPr>
+        <w:rPr>
+          <w:b/>
+          <w:bCs/>
+          <w:sz w:val="28"/>
+          <w:szCs w:val="28"/>
+        </w:rPr>
+      </w:pPr>
+      <w:r>
+        <w:rPr>
+          <w:b/>
+          <w:bCs/>
+          <w:sz w:val="28"/>
+          <w:szCs w:val="28"/>
+        </w:rPr>
+        <w:t>Punto 5 | Nuestro propio API, ¿cómo hace el animal?</w:t>
+      </w:r>
+    </w:p>
+    <w:p>
+      <w:pPr>
+        <w:rPr>
+          <w:sz w:val="28"/>
+          <w:szCs w:val="28"/>
+        </w:rPr>
+      </w:pPr>
+      <w:r>
+        <w:rPr>
+          <w:sz w:val="28"/>
+          <w:szCs w:val="28"/>
+        </w:rPr>
+        <w:t>cómo hacen los 4 animales diferentes (Gato, Perro, Hurón, Boa constrictor)</w:t>
+      </w:r>
+    </w:p>
+    <w:p>
+      <w:pPr>
+        <w:rPr>
+          <w:sz w:val="28"/>
+          <w:szCs w:val="28"/>
+        </w:rPr>
+      </w:pPr>
+      <w:hyperlink r:id="rId12" w:history="1">
+        <w:r>
+          <w:rPr>
+            <w:rStyle w:val="Hipervnculo"/>
+            <w:sz w:val="28"/>
+            <w:szCs w:val="28"/>
+          </w:rPr>
+          <w:t>http://127.0.0.1:5000/api/animales</w:t>
+        </w:r>
+      </w:hyperlink>
+    </w:p>
+    <w:p>
+      <w:pPr>
+        <w:rPr>
+          <w:sz w:val="28"/>
+          <w:szCs w:val="28"/>
+        </w:rPr>
+      </w:pPr>
+      <w:r>
+        <w:rPr>
+          <w:noProof/>
+        </w:rPr>
+        <w:drawing>
+          <wp:inline distT="0" distB="0" distL="0" distR="0" wp14:anchorId="11EBF756" wp14:editId="54378773">
+            <wp:extent cx="5612130" cy="3039110"/>
+            <wp:effectExtent l="0" t="0" r="7620" b="8890"/>
+            <wp:docPr id="56149801" name="Imagen 1"/>
+            <wp:cNvGraphicFramePr>
+              <a:graphicFrameLocks xmlns:a="http://schemas.openxmlformats.org/drawingml/2006/main" noChangeAspect="1"/>
+            </wp:cNvGraphicFramePr>
+            <a:graphic xmlns:a="http://schemas.openxmlformats.org/drawingml/2006/main">
+              <a:graphicData uri="http://schemas.openxmlformats.org/drawingml/2006/picture">
+                <pic:pic xmlns:pic="http://schemas.openxmlformats.org/drawingml/2006/picture">
+                  <pic:nvPicPr>
+                    <pic:cNvPr id="56149801" name=""/>
+                    <pic:cNvPicPr/>
+                  </pic:nvPicPr>
+                  <pic:blipFill>
+                    <a:blip r:embed="rId13"/>
+                    <a:stretch>
+                      <a:fillRect/>
+                    </a:stretch>
+                  </pic:blipFill>
+                  <pic:spPr>
+                    <a:xfrm>
+                      <a:off x="0" y="0"/>
+                      <a:ext cx="5612130" cy="3039110"/>
+                    </a:xfrm>
+                    <a:prstGeom prst="rect">
+                      <a:avLst/>
+                    </a:prstGeom>
+                  </pic:spPr>
+                </pic:pic>
+              </a:graphicData>
+            </a:graphic>
+          </wp:inline>
+        </w:drawing>
+      </w:r>
+    </w:p>
+    <w:p>
+      <w:pPr>
+        <w:rPr>
+          <w:sz w:val="28"/>
+          <w:szCs w:val="28"/>
+        </w:rPr>
+      </w:pPr>
+    </w:p>
+    <w:p>
+      <w:pPr>
+        <w:rPr>
+          <w:sz w:val="28"/>
+          <w:szCs w:val="28"/>
+        </w:rPr>
+      </w:pPr>
+    </w:p>
+    <w:p>
+      <w:pPr>
+        <w:rPr>
+          <w:sz w:val="28"/>
+          <w:szCs w:val="28"/>
+        </w:rPr>
+      </w:pPr>
+    </w:p>
+    <w:p>
+      <w:pPr>
+        <w:rPr>
+          <w:sz w:val="28"/>
+          <w:szCs w:val="28"/>
+        </w:rPr>
+      </w:pPr>
+    </w:p>
+    <w:p>
+      <w:pPr>
+        <w:rPr>
+          <w:sz w:val="28"/>
+          <w:szCs w:val="28"/>
+        </w:rPr>
+      </w:pPr>
+    </w:p>
+    <w:p>
+      <w:pPr>
+        <w:rPr>
+          <w:sz w:val="28"/>
+          <w:szCs w:val="28"/>
+        </w:rPr>
+      </w:pPr>
+    </w:p>
+    <w:p>
+      <w:pPr>
+        <w:rPr>
+          <w:sz w:val="28"/>
+          <w:szCs w:val="28"/>
+        </w:rPr>
+      </w:pPr>
+    </w:p>
+    <w:p>
+      <w:pPr>
+        <w:rPr>
+          <w:sz w:val="28"/>
+          <w:szCs w:val="28"/>
+        </w:rPr>
+      </w:pPr>
+    </w:p>
+    <w:p>
+      <w:pPr>
+        <w:rPr>
+          <w:sz w:val="28"/>
+          <w:szCs w:val="28"/>
+        </w:rPr>
+      </w:pPr>
+    </w:p>
+    <w:p>
+      <w:pPr>
+        <w:rPr>
+          <w:sz w:val="28"/>
+          <w:szCs w:val="28"/>
+        </w:rPr>
+      </w:pPr>
+    </w:p>
+    <w:p>
+      <w:pPr>
+        <w:rPr>
+          <w:sz w:val="28"/>
+          <w:szCs w:val="28"/>
+        </w:rPr>
+      </w:pPr>
+    </w:p>
+    <w:p>
+      <w:pPr>
+        <w:rPr>
+          <w:b/>
+          <w:bCs/>
+          <w:sz w:val="28"/>
+          <w:szCs w:val="28"/>
+        </w:rPr>
+      </w:pPr>
+      <w:r>
+        <w:rPr>
+          <w:b/>
+          <w:bCs/>
+          <w:sz w:val="28"/>
+          <w:szCs w:val="28"/>
+        </w:rPr>
+        <w:t xml:space="preserve">respuesta de </w:t>
+      </w:r>
+      <w:r>
+        <w:rPr>
+          <w:b/>
+          <w:bCs/>
+          <w:sz w:val="28"/>
+          <w:szCs w:val="28"/>
+        </w:rPr>
+        <w:t>la</w:t>
+      </w:r>
+      <w:r>
+        <w:rPr>
+          <w:b/>
+          <w:bCs/>
+          <w:sz w:val="28"/>
+          <w:szCs w:val="28"/>
+        </w:rPr>
+        <w:t xml:space="preserve"> API sobre cómo hacen el Perro</w:t>
+      </w:r>
+    </w:p>
+    <w:p>
+      <w:pPr>
+        <w:rPr>
+          <w:sz w:val="28"/>
+          <w:szCs w:val="28"/>
+        </w:rPr>
+      </w:pPr>
+      <w:hyperlink r:id="rId14" w:history="1">
+        <w:r>
+          <w:rPr>
+            <w:rStyle w:val="Hipervnculo"/>
+            <w:sz w:val="28"/>
+            <w:szCs w:val="28"/>
+          </w:rPr>
+          <w:t>http://127.0.0.1:5000/api/animales/perro</w:t>
+        </w:r>
+      </w:hyperlink>
+    </w:p>
+    <w:p>
+      <w:pPr>
+        <w:rPr>
+          <w:sz w:val="28"/>
+          <w:szCs w:val="28"/>
+        </w:rPr>
+      </w:pPr>
+    </w:p>
+    <w:p>
+      <w:pPr>
+        <w:rPr>
+          <w:b/>
+          <w:bCs/>
+          <w:sz w:val="28"/>
+          <w:szCs w:val="28"/>
+        </w:rPr>
+      </w:pPr>
+      <w:r>
+        <w:rPr>
+          <w:noProof/>
+        </w:rPr>
+        <w:drawing>
+          <wp:inline distT="0" distB="0" distL="0" distR="0" wp14:anchorId="6B2ED550" wp14:editId="3873A103">
+            <wp:extent cx="5612130" cy="1925955"/>
+            <wp:effectExtent l="0" t="0" r="7620" b="0"/>
+            <wp:docPr id="496260844" name="Imagen 1"/>
+            <wp:cNvGraphicFramePr>
+              <a:graphicFrameLocks xmlns:a="http://schemas.openxmlformats.org/drawingml/2006/main" noChangeAspect="1"/>
+            </wp:cNvGraphicFramePr>
+            <a:graphic xmlns:a="http://schemas.openxmlformats.org/drawingml/2006/main">
+              <a:graphicData uri="http://schemas.openxmlformats.org/drawingml/2006/picture">
+                <pic:pic xmlns:pic="http://schemas.openxmlformats.org/drawingml/2006/picture">
+                  <pic:nvPicPr>
+                    <pic:cNvPr id="496260844" name=""/>
+                    <pic:cNvPicPr/>
+                  </pic:nvPicPr>
+                  <pic:blipFill>
+                    <a:blip r:embed="rId15"/>
+                    <a:stretch>
+                      <a:fillRect/>
+                    </a:stretch>
+                  </pic:blipFill>
+                  <pic:spPr>
+                    <a:xfrm>
+                      <a:off x="0" y="0"/>
+                      <a:ext cx="5612130" cy="1925955"/>
+                    </a:xfrm>
+                    <a:prstGeom prst="rect">
+                      <a:avLst/>
+                    </a:prstGeom>
+                  </pic:spPr>
+                </pic:pic>
+              </a:graphicData>
+            </a:graphic>
+          </wp:inline>
+        </w:drawing>
+      </w:r>
+    </w:p>
+    <w:p>
+      <w:pPr>
+        <w:rPr>
+          <w:b/>
+          <w:bCs/>
+          <w:sz w:val="28"/>
+          <w:szCs w:val="28"/>
+        </w:rPr>
+      </w:pPr>
+    </w:p>
+    <w:p>
+      <w:pPr>
+        <w:rPr>
+          <w:b/>
+          <w:bCs/>
+          <w:sz w:val="28"/>
+          <w:szCs w:val="28"/>
+        </w:rPr>
+      </w:pPr>
+    </w:p>
+    <w:p>
+      <w:pPr>
+        <w:rPr>
+          <w:b/>
+          <w:bCs/>
+          <w:sz w:val="28"/>
+          <w:szCs w:val="28"/>
+        </w:rPr>
+      </w:pPr>
+    </w:p>
+    <w:p>
+      <w:pPr>
+        <w:rPr>
+          <w:b/>
+          <w:bCs/>
+          <w:sz w:val="28"/>
+          <w:szCs w:val="28"/>
+        </w:rPr>
+      </w:pPr>
+    </w:p>
+    <w:p>
+      <w:pPr>
+        <w:rPr>
+          <w:b/>
+          <w:bCs/>
+          <w:sz w:val="28"/>
+          <w:szCs w:val="28"/>
+        </w:rPr>
+      </w:pPr>
+    </w:p>
+    <w:p>
+      <w:pPr>
+        <w:rPr>
+          <w:b/>
+          <w:bCs/>
+          <w:sz w:val="28"/>
+          <w:szCs w:val="28"/>
+        </w:rPr>
+      </w:pPr>
+    </w:p>
+    <w:p>
+      <w:pPr>
+        <w:rPr>
+          <w:b/>
+          <w:bCs/>
+          <w:sz w:val="28"/>
+          <w:szCs w:val="28"/>
+        </w:rPr>
+      </w:pPr>
+    </w:p>
+    <w:p>
+      <w:pPr>
+        <w:rPr>
+          <w:b/>
+          <w:bCs/>
+          <w:sz w:val="28"/>
+          <w:szCs w:val="28"/>
+        </w:rPr>
+      </w:pPr>
+    </w:p>
+    <w:p>
+      <w:pPr>
+        <w:rPr>
+          <w:b/>
+          <w:bCs/>
+          <w:sz w:val="28"/>
+          <w:szCs w:val="28"/>
+        </w:rPr>
+      </w:pPr>
+    </w:p>
+    <w:p>
+      <w:pPr>
+        <w:rPr>
+          <w:b/>
+          <w:bCs/>
+          <w:sz w:val="28"/>
+          <w:szCs w:val="28"/>
+        </w:rPr>
+      </w:pPr>
+    </w:p>
+    <w:p>
+      <w:pPr>
+        <w:rPr>
+          <w:b/>
+          <w:bCs/>
+          <w:sz w:val="28"/>
+          <w:szCs w:val="28"/>
+        </w:rPr>
+      </w:pPr>
+    </w:p>
+    <w:p>
+      <w:pPr>
+        <w:rPr>
+          <w:b/>
+          <w:bCs/>
+          <w:sz w:val="28"/>
+          <w:szCs w:val="28"/>
+        </w:rPr>
+      </w:pPr>
+    </w:p>
+    <w:p>
+      <w:pPr>
+        <w:rPr>
+          <w:b/>
+          <w:bCs/>
+          <w:sz w:val="28"/>
+          <w:szCs w:val="28"/>
+        </w:rPr>
+      </w:pPr>
+    </w:p>
+    <w:p>
+      <w:pPr>
+        <w:rPr>
+          <w:b/>
+          <w:bCs/>
+          <w:sz w:val="28"/>
+          <w:szCs w:val="28"/>
+        </w:rPr>
+      </w:pPr>
+    </w:p>
+    <w:p>
+      <w:pPr>
+        <w:rPr>
+          <w:b/>
+          <w:bCs/>
+          <w:sz w:val="28"/>
+          <w:szCs w:val="28"/>
+        </w:rPr>
+      </w:pPr>
+    </w:p>
+    <w:p>
+      <w:pPr>
+        <w:rPr>
+          <w:b/>
+          <w:bCs/>
+          <w:sz w:val="28"/>
+          <w:szCs w:val="28"/>
+        </w:rPr>
+      </w:pPr>
+      <w:r>
+        <w:rPr>
+          <w:b/>
+          <w:bCs/>
+          <w:sz w:val="28"/>
+          <w:szCs w:val="28"/>
+        </w:rPr>
+        <w:t xml:space="preserve">respuesta de </w:t>
+      </w:r>
+      <w:r>
+        <w:rPr>
+          <w:b/>
+          <w:bCs/>
+          <w:sz w:val="28"/>
+          <w:szCs w:val="28"/>
+        </w:rPr>
+        <w:t>la</w:t>
+      </w:r>
+      <w:r>
+        <w:rPr>
+          <w:b/>
+          <w:bCs/>
+          <w:sz w:val="28"/>
+          <w:szCs w:val="28"/>
+        </w:rPr>
+        <w:t xml:space="preserve"> API sobre cómo hacen el </w:t>
+      </w:r>
+      <w:r>
+        <w:rPr>
+          <w:b/>
+          <w:bCs/>
+          <w:sz w:val="28"/>
+          <w:szCs w:val="28"/>
+        </w:rPr>
+        <w:t>Gato</w:t>
+      </w:r>
+    </w:p>
+    <w:p>
+      <w:pPr>
+        <w:rPr>
+          <w:b/>
+          <w:bCs/>
+          <w:sz w:val="28"/>
+          <w:szCs w:val="28"/>
+        </w:rPr>
+      </w:pPr>
+      <w:hyperlink r:id="rId16" w:history="1">
+        <w:r>
+          <w:rPr>
+            <w:rStyle w:val="Hipervnculo"/>
+            <w:b/>
+            <w:bCs/>
+            <w:sz w:val="28"/>
+            <w:szCs w:val="28"/>
+          </w:rPr>
+          <w:t>http://127.0.0.1:5000/api/animales/gato</w:t>
+        </w:r>
+      </w:hyperlink>
+    </w:p>
+    <w:p>
+      <w:pPr>
+        <w:rPr>
+          <w:b/>
+          <w:bCs/>
+          <w:sz w:val="28"/>
+          <w:szCs w:val="28"/>
+        </w:rPr>
+      </w:pPr>
+    </w:p>
+    <w:p>
+      <w:pPr>
+        <w:rPr>
+          <w:b/>
+          <w:bCs/>
+          <w:sz w:val="28"/>
+          <w:szCs w:val="28"/>
+        </w:rPr>
+      </w:pPr>
+      <w:r>
+        <w:rPr>
+          <w:noProof/>
+        </w:rPr>
+        <w:drawing>
+          <wp:inline distT="0" distB="0" distL="0" distR="0" wp14:anchorId="1818B2CF" wp14:editId="3D754A8D">
+            <wp:extent cx="5612130" cy="1755140"/>
+            <wp:effectExtent l="0" t="0" r="7620" b="0"/>
+            <wp:docPr id="1933781510" name="Imagen 1"/>
+            <wp:cNvGraphicFramePr>
+              <a:graphicFrameLocks xmlns:a="http://schemas.openxmlformats.org/drawingml/2006/main" noChangeAspect="1"/>
+            </wp:cNvGraphicFramePr>
+            <a:graphic xmlns:a="http://schemas.openxmlformats.org/drawingml/2006/main">
+              <a:graphicData uri="http://schemas.openxmlformats.org/drawingml/2006/picture">
+                <pic:pic xmlns:pic="http://schemas.openxmlformats.org/drawingml/2006/picture">
+                  <pic:nvPicPr>
+                    <pic:cNvPr id="1933781510" name=""/>
+                    <pic:cNvPicPr/>
+                  </pic:nvPicPr>
+                  <pic:blipFill>
+                    <a:blip r:embed="rId17"/>
+                    <a:stretch>
+                      <a:fillRect/>
+                    </a:stretch>
+                  </pic:blipFill>
+                  <pic:spPr>
+                    <a:xfrm>
+                      <a:off x="0" y="0"/>
+                      <a:ext cx="5612130" cy="1755140"/>
+                    </a:xfrm>
+                    <a:prstGeom prst="rect">
+                      <a:avLst/>
+                    </a:prstGeom>
+                  </pic:spPr>
+                </pic:pic>
+              </a:graphicData>
+            </a:graphic>
+          </wp:inline>
+        </w:drawing>
+      </w:r>
+    </w:p>
+    <w:p>
+      <w:pPr>
+        <w:rPr>
+          <w:b/>
+          <w:bCs/>
+          <w:sz w:val="28"/>
+          <w:szCs w:val="28"/>
+        </w:rPr>
+      </w:pPr>
+    </w:p>
     <w:sectPr>
       <w:pgSz w:w="12240" w:h="15840"/>
       <w:pgMar w:top="1417" w:right="1701" w:bottom="1417" w:left="1701" w:header="708" w:footer="708" w:gutter="0"/>
@@ -932,6 +1559,7 @@
   <w:style w:type="paragraph" w:default="1" w:styleId="Normal">
     <w:name w:val="Normal"/>
     <w:qFormat/>
+    <w:rsid w:val="006C47C8"/>
   </w:style>
   <w:style w:type="paragraph" w:styleId="Ttulo1">
     <w:name w:val="heading 1"/>
@@ -1446,6 +2074,29 @@
       <w:smallCaps/>
       <w:color w:val="0F4761" w:themeColor="accent1" w:themeShade="BF"/>
       <w:spacing w:val="5"/>
+    </w:rPr>
+  </w:style>
+  <w:style w:type="character" w:styleId="Hipervnculo">
+    <w:name w:val="Hyperlink"/>
+    <w:basedOn w:val="Fuentedeprrafopredeter"/>
+    <w:uiPriority w:val="99"/>
+    <w:unhideWhenUsed/>
+    <w:rsid w:val="006C47C8"/>
+    <w:rPr>
+      <w:color w:val="467886" w:themeColor="hyperlink"/>
+      <w:u w:val="single"/>
+    </w:rPr>
+  </w:style>
+  <w:style w:type="character" w:styleId="Mencinsinresolver">
+    <w:name w:val="Unresolved Mention"/>
+    <w:basedOn w:val="Fuentedeprrafopredeter"/>
+    <w:uiPriority w:val="99"/>
+    <w:semiHidden/>
+    <w:unhideWhenUsed/>
+    <w:rsid w:val="006C47C8"/>
+    <w:rPr>
+      <w:color w:val="605E5C"/>
+      <w:shd w:val="clear" w:color="auto" w:fill="E1DFDD"/>
     </w:rPr>
   </w:style>
 </w:styles>

</xml_diff>